<commit_message>
Course 3 - Getting and Cleaning Data Added
Adding new files for working on Coursera - John Hopkins Data Science
Series of Courses.  This is Course 3, Getting and Cleaning Data.
</commit_message>
<xml_diff>
--- a/2 - R_Programming/ProgrammingAssignment3/Programming Assignment 3.docx
+++ b/2 - R_Programming/ProgrammingAssignment3/Programming Assignment 3.docx
@@ -3,34 +3,9 @@
 <w:document xmlns:wpc="http://schemas.microsoft.com/office/word/2010/wordprocessingCanvas" xmlns:mc="http://schemas.openxmlformats.org/markup-compatibility/2006" xmlns:o="urn:schemas-microsoft-com:office:office" xmlns:r="http://schemas.openxmlformats.org/officeDocument/2006/relationships" xmlns:m="http://schemas.openxmlformats.org/officeDocument/2006/math" xmlns:v="urn:schemas-microsoft-com:vml" xmlns:wp14="http://schemas.microsoft.com/office/word/2010/wordprocessingDrawing" xmlns:wp="http://schemas.openxmlformats.org/drawingml/2006/wordprocessingDrawing" xmlns:w10="urn:schemas-microsoft-com:office:word" xmlns:w="http://schemas.openxmlformats.org/wordprocessingml/2006/main" xmlns:w14="http://schemas.microsoft.com/office/word/2010/wordml" xmlns:wpg="http://schemas.microsoft.com/office/word/2010/wordprocessingGroup" xmlns:wpi="http://schemas.microsoft.com/office/word/2010/wordprocessingInk" xmlns:wne="http://schemas.microsoft.com/office/word/2006/wordml" xmlns:wps="http://schemas.microsoft.com/office/word/2010/wordprocessingShape" mc:Ignorable="w14 wp14">
   <w:body>
     <w:p>
-      <w:pPr>
-        <w:pBdr>
-          <w:bottom w:val="single" w:sz="6" w:space="0" w:color="CCCCCC"/>
-        </w:pBdr>
-        <w:shd w:val="clear" w:color="auto" w:fill="FFFFFF"/>
-        <w:spacing w:before="120" w:after="0" w:line="240" w:lineRule="auto"/>
-        <w:jc w:val="center"/>
-        <w:outlineLvl w:val="1"/>
-        <w:rPr>
-          <w:rFonts w:ascii="Helvetica" w:eastAsia="Times New Roman" w:hAnsi="Helvetica" w:cs="Times New Roman"/>
-          <w:b/>
-          <w:bCs/>
-          <w:color w:val="333333"/>
-          <w:sz w:val="36"/>
-          <w:szCs w:val="36"/>
-        </w:rPr>
-      </w:pPr>
       <w:bookmarkStart w:id="0" w:name="_GoBack"/>
       <w:bookmarkEnd w:id="0"/>
       <w:r>
-        <w:rPr>
-          <w:rFonts w:ascii="Helvetica" w:eastAsia="Times New Roman" w:hAnsi="Helvetica" w:cs="Times New Roman"/>
-          <w:b/>
-          <w:bCs/>
-          <w:color w:val="333333"/>
-          <w:sz w:val="36"/>
-          <w:szCs w:val="36"/>
-        </w:rPr>
         <w:t>Programming Assignment 3:</w:t>
       </w:r>
     </w:p>

</xml_diff>